<commit_message>
add karpenter cfn with launch template
</commit_message>
<xml_diff>
--- a/setup_grafana.docx
+++ b/setup_grafana.docx
@@ -273,35 +273,7 @@
           <w:rFonts w:ascii="Times New Roman" w:eastAsia="Times New Roman" w:hAnsi="Times New Roman" w:cs="Times New Roman"/>
           <w:lang w:eastAsia="en-GB"/>
         </w:rPr>
-        <w:t>I</w:t>
-      </w:r>
-      <w:r>
-        <w:rPr>
-          <w:rFonts w:ascii="Times New Roman" w:eastAsia="Times New Roman" w:hAnsi="Times New Roman" w:cs="Times New Roman"/>
-          <w:lang w:eastAsia="en-GB"/>
-        </w:rPr>
-        <w:t xml:space="preserve">f you haven’t set up </w:t>
-      </w:r>
-      <w:r>
-        <w:rPr>
-          <w:rFonts w:ascii="Times New Roman" w:eastAsia="Times New Roman" w:hAnsi="Times New Roman" w:cs="Times New Roman"/>
-          <w:lang w:eastAsia="en-GB"/>
-        </w:rPr>
-        <w:t xml:space="preserve">an AWS SSO </w:t>
-      </w:r>
-      <w:r>
-        <w:rPr>
-          <w:rFonts w:ascii="Times New Roman" w:eastAsia="Times New Roman" w:hAnsi="Times New Roman" w:cs="Times New Roman"/>
-          <w:lang w:eastAsia="en-GB"/>
-        </w:rPr>
-        <w:t>user</w:t>
-      </w:r>
-      <w:r>
-        <w:rPr>
-          <w:rFonts w:ascii="Times New Roman" w:eastAsia="Times New Roman" w:hAnsi="Times New Roman" w:cs="Times New Roman"/>
-          <w:lang w:eastAsia="en-GB"/>
-        </w:rPr>
-        <w:t>,</w:t>
+        <w:t>If you haven’t set up an AWS SSO user,</w:t>
       </w:r>
       <w:r>
         <w:rPr>
@@ -317,23 +289,7 @@
             <w:rFonts w:ascii="Times New Roman" w:eastAsia="Times New Roman" w:hAnsi="Times New Roman" w:cs="Times New Roman"/>
             <w:lang w:eastAsia="en-GB"/>
           </w:rPr>
-          <w:t xml:space="preserve">Enable AWS Single </w:t>
-        </w:r>
-        <w:r>
-          <w:rPr>
-            <w:rStyle w:val="Hyperlink"/>
-            <w:rFonts w:ascii="Times New Roman" w:eastAsia="Times New Roman" w:hAnsi="Times New Roman" w:cs="Times New Roman"/>
-            <w:lang w:eastAsia="en-GB"/>
-          </w:rPr>
-          <w:t>S</w:t>
-        </w:r>
-        <w:r>
-          <w:rPr>
-            <w:rStyle w:val="Hyperlink"/>
-            <w:rFonts w:ascii="Times New Roman" w:eastAsia="Times New Roman" w:hAnsi="Times New Roman" w:cs="Times New Roman"/>
-            <w:lang w:eastAsia="en-GB"/>
-          </w:rPr>
-          <w:t>ign-On</w:t>
+          <w:t>Enable AWS Single Sign-On</w:t>
         </w:r>
       </w:hyperlink>
       <w:r>
@@ -542,21 +498,7 @@
           <w:rFonts w:ascii="Times New Roman" w:eastAsia="Times New Roman" w:hAnsi="Times New Roman" w:cs="Times New Roman"/>
           <w:lang w:eastAsia="en-GB"/>
         </w:rPr>
-        <w:t xml:space="preserve">Data sources and notification channels </w:t>
-      </w:r>
-      <w:r>
-        <w:rPr>
-          <w:rFonts w:ascii="Times New Roman" w:eastAsia="Times New Roman" w:hAnsi="Times New Roman" w:cs="Times New Roman"/>
-          <w:lang w:eastAsia="en-GB"/>
-        </w:rPr>
-        <w:t>–</w:t>
-      </w:r>
-      <w:r>
-        <w:rPr>
-          <w:rFonts w:ascii="Times New Roman" w:eastAsia="Times New Roman" w:hAnsi="Times New Roman" w:cs="Times New Roman"/>
-          <w:lang w:eastAsia="en-GB"/>
-        </w:rPr>
-        <w:t xml:space="preserve"> optional</w:t>
+        <w:t>Data sources and notification channels – optional</w:t>
       </w:r>
       <w:r>
         <w:rPr>
@@ -991,10 +933,7 @@
         </w:numPr>
       </w:pPr>
       <w:r>
-        <w:t>M</w:t>
-      </w:r>
-      <w:r>
-        <w:t xml:space="preserve">ake the user as an admin by </w:t>
+        <w:t xml:space="preserve">Make the user as an admin by </w:t>
       </w:r>
       <w:r>
         <w:rPr>
@@ -1584,7 +1523,10 @@
         </w:numPr>
       </w:pPr>
       <w:r>
-        <w:t>Copy</w:t>
+        <w:t>Open the following URL and c</w:t>
+      </w:r>
+      <w:r>
+        <w:t>opy</w:t>
       </w:r>
       <w:r>
         <w:t xml:space="preserve"> the </w:t>
@@ -1597,6 +1539,9 @@
       </w:r>
       <w:r>
         <w:t xml:space="preserve"> content</w:t>
+      </w:r>
+      <w:r>
+        <w:t>.</w:t>
       </w:r>
     </w:p>
     <w:p>
@@ -1608,19 +1553,7 @@
           <w:rPr>
             <w:rStyle w:val="Hyperlink"/>
           </w:rPr>
-          <w:t>https://raw.githubusercontent.com/a</w:t>
-        </w:r>
-        <w:r>
-          <w:rPr>
-            <w:rStyle w:val="Hyperlink"/>
-          </w:rPr>
-          <w:t>w</w:t>
-        </w:r>
-        <w:r>
-          <w:rPr>
-            <w:rStyle w:val="Hyperlink"/>
-          </w:rPr>
-          <w:t>s-ia/terraform-aws-eks-blueprints/main/examples/analytics/emr-on-eks/examples/grafana-dashboard-for-spark/emr-eks-grafana-dashboard.json</w:t>
+          <w:t>https://raw.githubusercontent.com/aws-ia/terraform-aws-eks-blueprints/main/examples/analytics/emr-on-eks/examples/grafana-dashboard-for-spark/emr-eks-grafana-dashboard.json</w:t>
         </w:r>
       </w:hyperlink>
     </w:p>
@@ -3464,6 +3397,7 @@
   <w:style w:type="character" w:default="1" w:styleId="DefaultParagraphFont">
     <w:name w:val="Default Paragraph Font"/>
     <w:uiPriority w:val="1"/>
+    <w:semiHidden/>
     <w:unhideWhenUsed/>
   </w:style>
   <w:style w:type="table" w:default="1" w:styleId="TableNormal">

</xml_diff>